<commit_message>
Added Config Mgmt/ Tools & computing environment
</commit_message>
<xml_diff>
--- a/PMP.docx
+++ b/PMP.docx
@@ -109,7 +109,10 @@
           </w:tcPr>
           <w:p>
             <w:r>
-              <w:t>V0.0</w:t>
+              <w:t>V1</w:t>
+            </w:r>
+            <w:r>
+              <w:t>.0</w:t>
             </w:r>
           </w:p>
         </w:tc>
@@ -144,6 +147,64 @@
           </w:p>
         </w:tc>
       </w:tr>
+      <w:tr>
+        <w:trPr>
+          <w:trHeight w:val="260"/>
+        </w:trPr>
+        <w:tc>
+          <w:tcPr>
+            <w:tcW w:w="2337" w:type="dxa"/>
+          </w:tcPr>
+          <w:p>
+            <w:r>
+              <w:t>V1.1</w:t>
+            </w:r>
+          </w:p>
+        </w:tc>
+        <w:tc>
+          <w:tcPr>
+            <w:tcW w:w="2337" w:type="dxa"/>
+          </w:tcPr>
+          <w:p>
+            <w:r>
+              <w:t>9/12/2015</w:t>
+            </w:r>
+          </w:p>
+        </w:tc>
+        <w:tc>
+          <w:tcPr>
+            <w:tcW w:w="2338" w:type="dxa"/>
+          </w:tcPr>
+          <w:p>
+            <w:r>
+              <w:t>J. Bender</w:t>
+            </w:r>
+          </w:p>
+        </w:tc>
+        <w:tc>
+          <w:tcPr>
+            <w:tcW w:w="2338" w:type="dxa"/>
+          </w:tcPr>
+          <w:p>
+            <w:r>
+              <w:t xml:space="preserve">Tools &amp; Computing </w:t>
+            </w:r>
+            <w:proofErr w:type="spellStart"/>
+            <w:r>
+              <w:t>Env</w:t>
+            </w:r>
+            <w:proofErr w:type="spellEnd"/>
+            <w:r>
+              <w:t xml:space="preserve">. </w:t>
+            </w:r>
+          </w:p>
+          <w:p>
+            <w:r>
+              <w:t>Configuration Management</w:t>
+            </w:r>
+          </w:p>
+        </w:tc>
+      </w:tr>
     </w:tbl>
     <w:p/>
     <w:p>
@@ -361,40 +422,173 @@
     </w:p>
     <w:p/>
     <w:p>
-      <w:r>
-        <w:t>Tools &amp; computing – Joe</w:t>
-      </w:r>
-      <w:r>
-        <w:t>**</w:t>
+      <w:pPr>
+        <w:rPr>
+          <w:rFonts w:ascii="Times New Roman" w:eastAsia="Times New Roman" w:hAnsi="Times New Roman" w:cs="Times New Roman"/>
+        </w:rPr>
+      </w:pPr>
+      <w:r>
+        <w:t>Tools &amp; Computing Environment</w:t>
+      </w:r>
+      <w:r>
+        <w:t xml:space="preserve"> (Joe)</w:t>
+      </w:r>
+    </w:p>
+    <w:p/>
+    <w:p>
+      <w:r>
+        <w:tab/>
+      </w:r>
+      <w:r>
+        <w:t xml:space="preserve">The mobile application will be developed for the iOS platform. This will require the use of </w:t>
+      </w:r>
+      <w:proofErr w:type="spellStart"/>
+      <w:r>
+        <w:t>Xcode</w:t>
+      </w:r>
+      <w:proofErr w:type="spellEnd"/>
+      <w:r>
+        <w:t xml:space="preserve"> 6.4 on Mac OS to develop the app. Note: other third party cross-platform development tools such as </w:t>
+      </w:r>
+      <w:proofErr w:type="spellStart"/>
+      <w:r>
+        <w:t>Xamarin</w:t>
+      </w:r>
+      <w:proofErr w:type="spellEnd"/>
+      <w:r>
+        <w:t xml:space="preserve"> will be used as well (for developers without </w:t>
+      </w:r>
+      <w:proofErr w:type="spellStart"/>
+      <w:r>
+        <w:t>Xcode</w:t>
+      </w:r>
+      <w:proofErr w:type="spellEnd"/>
+      <w:r>
+        <w:t xml:space="preserve">). The project will be programmed using the swift (objective-c based) programming language for iOS. </w:t>
+      </w:r>
+      <w:proofErr w:type="spellStart"/>
+      <w:r>
+        <w:t>Xcode’s</w:t>
+      </w:r>
+      <w:proofErr w:type="spellEnd"/>
+      <w:r>
+        <w:t xml:space="preserve"> standard iOS compiler will be utilized to produce builds for application testing. </w:t>
+      </w:r>
+      <w:r>
+        <w:t>The project</w:t>
+      </w:r>
+      <w:r>
+        <w:t xml:space="preserve"> will utilize an open source version of iOS Canvas from </w:t>
+      </w:r>
+      <w:proofErr w:type="spellStart"/>
+      <w:r>
+        <w:t>Instructure</w:t>
+      </w:r>
+      <w:proofErr w:type="spellEnd"/>
+      <w:r>
+        <w:t xml:space="preserve"> called </w:t>
+      </w:r>
+      <w:proofErr w:type="spellStart"/>
+      <w:r>
+        <w:t>CanvasKit</w:t>
+      </w:r>
+      <w:proofErr w:type="spellEnd"/>
+      <w:r>
+        <w:t xml:space="preserve"> available on </w:t>
+      </w:r>
+      <w:proofErr w:type="spellStart"/>
+      <w:r>
+        <w:t>GitHub</w:t>
+      </w:r>
+      <w:proofErr w:type="spellEnd"/>
+      <w:r>
+        <w:t>. This will provide us with</w:t>
+      </w:r>
+      <w:r>
+        <w:t xml:space="preserve"> necessary libraries and</w:t>
+      </w:r>
+      <w:r>
+        <w:t xml:space="preserve"> references to Canvas API endpoints</w:t>
+      </w:r>
+      <w:r>
+        <w:t xml:space="preserve">. Libraries included are </w:t>
+      </w:r>
+      <w:proofErr w:type="spellStart"/>
+      <w:r>
+        <w:t>CanvasKit.h</w:t>
+      </w:r>
+      <w:proofErr w:type="spellEnd"/>
+      <w:r>
+        <w:t xml:space="preserve"> and </w:t>
+      </w:r>
+      <w:proofErr w:type="spellStart"/>
+      <w:r>
+        <w:t>Constants.h</w:t>
+      </w:r>
+      <w:proofErr w:type="spellEnd"/>
+      <w:r>
+        <w:t xml:space="preserve">. These provide necessary functions useful to integrating with the Canvas web application functionalities. </w:t>
+      </w:r>
+    </w:p>
+    <w:p/>
+    <w:p>
+      <w:r>
+        <w:t>Configuration Management</w:t>
       </w:r>
       <w:bookmarkStart w:id="3" w:name="_GoBack"/>
       <w:bookmarkEnd w:id="3"/>
-    </w:p>
-    <w:p/>
-    <w:p>
+      <w:r>
+        <w:t xml:space="preserve"> (Joe) </w:t>
+      </w:r>
+    </w:p>
+    <w:p>
+      <w:r>
+        <w:tab/>
+      </w:r>
+      <w:r>
+        <w:t xml:space="preserve">The group will utilize </w:t>
+      </w:r>
       <w:proofErr w:type="spellStart"/>
       <w:r>
-        <w:t>Config</w:t>
+        <w:t>GitH</w:t>
+      </w:r>
+      <w:r>
+        <w:t>ub</w:t>
       </w:r>
       <w:proofErr w:type="spellEnd"/>
       <w:r>
+        <w:t xml:space="preserve"> as a version control management system. This will help allow the tracking of code updates. It will also help to provide metric data on our progress as in terms of features completed (lines of code). Joe Bender is responsible for the master repository which can be accessed by all of the group members to support collaborative development. </w:t>
+      </w:r>
+      <w:r>
+        <w:t>When the team is to do development, or needs to add files they will be pushed to Joe Bender’s repository under the directory github.com/bender-joe/</w:t>
+      </w:r>
+      <w:proofErr w:type="spellStart"/>
+      <w:r>
+        <w:t>VirtualClassroom</w:t>
+      </w:r>
+      <w:proofErr w:type="spellEnd"/>
+      <w:r>
+        <w:t xml:space="preserve">. The location will contain all code files, database files, libraries, readme documents, implementation documentation, and software documentation. Team members can follow the simple guidelines to push and pull code to and from the repository without the </w:t>
+      </w:r>
+      <w:r>
+        <w:t>need</w:t>
+      </w:r>
+      <w:r>
+        <w:t xml:space="preserve"> for approval.</w:t>
+      </w:r>
+      <w:r>
+        <w:t xml:space="preserve"> The </w:t>
+      </w:r>
+      <w:proofErr w:type="spellStart"/>
+      <w:r>
+        <w:t>VirtualClassroom</w:t>
+      </w:r>
+      <w:proofErr w:type="spellEnd"/>
+      <w:r>
+        <w:t xml:space="preserve"> is shared to the team members’ accounts for push and pull rights.  </w:t>
+      </w:r>
+      <w:r>
         <w:t xml:space="preserve"> </w:t>
-      </w:r>
-      <w:proofErr w:type="spellStart"/>
-      <w:r>
-        <w:t>Mgmt</w:t>
-      </w:r>
-      <w:proofErr w:type="spellEnd"/>
-      <w:r>
-        <w:t xml:space="preserve"> – Joe (</w:t>
-      </w:r>
-      <w:proofErr w:type="spellStart"/>
-      <w:r>
-        <w:t>Git</w:t>
-      </w:r>
-      <w:proofErr w:type="spellEnd"/>
-      <w:r>
-        <w:t>)</w:t>
       </w:r>
     </w:p>
     <w:p/>

</xml_diff>